<commit_message>
create project report and update process
</commit_message>
<xml_diff>
--- a/Process Report.docx
+++ b/Process Report.docx
@@ -2174,13 +2174,68 @@
           <w:noProof/>
           <w:lang w:val="en-GB"/>
         </w:rPr>
-        <w:t xml:space="preserve">e map, we found some interesting results </w:t>
-      </w:r>
+        <w:t>e map</w:t>
+      </w:r>
+      <w:sdt>
+        <w:sdtPr>
+          <w:rPr>
+            <w:noProof/>
+            <w:lang w:val="en-GB"/>
+          </w:rPr>
+          <w:id w:val="2056811383"/>
+          <w:citation/>
+        </w:sdtPr>
+        <w:sdtContent>
+          <w:r>
+            <w:rPr>
+              <w:noProof/>
+              <w:lang w:val="en-GB"/>
+            </w:rPr>
+            <w:fldChar w:fldCharType="begin"/>
+          </w:r>
+          <w:r>
+            <w:rPr>
+              <w:noProof/>
+              <w:lang w:val="en-GB"/>
+            </w:rPr>
+            <w:instrText xml:space="preserve"> CITATION Eri14 \l 3082 </w:instrText>
+          </w:r>
+          <w:r>
+            <w:rPr>
+              <w:noProof/>
+              <w:lang w:val="en-GB"/>
+            </w:rPr>
+            <w:fldChar w:fldCharType="separate"/>
+          </w:r>
+          <w:r>
+            <w:rPr>
+              <w:noProof/>
+              <w:lang w:val="en-GB"/>
+            </w:rPr>
+            <w:t xml:space="preserve"> (Meyer, 2014)</w:t>
+          </w:r>
+          <w:r>
+            <w:rPr>
+              <w:noProof/>
+              <w:lang w:val="en-GB"/>
+            </w:rPr>
+            <w:fldChar w:fldCharType="end"/>
+          </w:r>
+        </w:sdtContent>
+      </w:sdt>
       <w:r>
         <w:rPr>
           <w:noProof/>
           <w:lang w:val="en-GB"/>
         </w:rPr>
+        <w:t xml:space="preserve">, we found some interesting results </w:t>
+      </w:r>
+      <w:r>
+        <w:rPr>
+          <w:noProof/>
+          <w:lang w:val="en-GB"/>
+        </w:rPr>
+        <w:lastRenderedPageBreak/>
         <w:t>after</w:t>
       </w:r>
       <w:r>
@@ -2188,15 +2243,7 @@
           <w:noProof/>
           <w:lang w:val="en-GB"/>
         </w:rPr>
-        <w:t xml:space="preserve"> </w:t>
-      </w:r>
-      <w:r>
-        <w:rPr>
-          <w:noProof/>
-          <w:lang w:val="en-GB"/>
-        </w:rPr>
-        <w:lastRenderedPageBreak/>
-        <w:t>compa</w:t>
+        <w:t xml:space="preserve"> compa</w:t>
       </w:r>
       <w:r>
         <w:rPr>

</xml_diff>